<commit_message>
updated the notebook and the line_sensing doc
</commit_message>
<xml_diff>
--- a/ME210 First Team Meeting.docx
+++ b/ME210 First Team Meeting.docx
@@ -1,6 +1,6 @@
 
 <file path=word/document.xml><?xml version="1.0" encoding="utf-8"?>
-<w:document xmlns:wpc="http://schemas.microsoft.com/office/word/2010/wordprocessingCanvas" xmlns:cx="http://schemas.microsoft.com/office/drawing/2014/chartex" xmlns:cx1="http://schemas.microsoft.com/office/drawing/2015/9/8/chartex" xmlns:cx2="http://schemas.microsoft.com/office/drawing/2015/10/21/chartex" xmlns:cx3="http://schemas.microsoft.com/office/drawing/2016/5/9/chartex" xmlns:cx4="http://schemas.microsoft.com/office/drawing/2016/5/10/chartex" xmlns:cx5="http://schemas.microsoft.com/office/drawing/2016/5/11/chartex" xmlns:cx6="http://schemas.microsoft.com/office/drawing/2016/5/12/chartex" xmlns:cx7="http://schemas.microsoft.com/office/drawing/2016/5/13/chartex" xmlns:cx8="http://schemas.microsoft.com/office/drawing/2016/5/14/chartex" xmlns:mc="http://schemas.openxmlformats.org/markup-compatibility/2006" xmlns:aink="http://schemas.microsoft.com/office/drawing/2016/ink" xmlns:am3d="http://schemas.microsoft.com/office/drawing/2017/model3d" xmlns:o="urn:schemas-microsoft-com:office:office" xmlns:r="http://schemas.openxmlformats.org/officeDocument/2006/relationships" xmlns:m="http://schemas.openxmlformats.org/officeDocument/2006/math" xmlns:v="urn:schemas-microsoft-com:vml" xmlns:wp14="http://schemas.microsoft.com/office/word/2010/wordprocessingDrawing" xmlns:wp="http://schemas.openxmlformats.org/drawingml/2006/wordprocessingDrawing" xmlns:w10="urn:schemas-microsoft-com:office:word" xmlns:w="http://schemas.openxmlformats.org/wordprocessingml/2006/main" xmlns:w14="http://schemas.microsoft.com/office/word/2010/wordml" xmlns:w15="http://schemas.microsoft.com/office/word/2012/wordml" xmlns:w16cid="http://schemas.microsoft.com/office/word/2016/wordml/cid" xmlns:w16se="http://schemas.microsoft.com/office/word/2015/wordml/symex" xmlns:wpg="http://schemas.microsoft.com/office/word/2010/wordprocessingGroup" xmlns:wpi="http://schemas.microsoft.com/office/word/2010/wordprocessingInk" xmlns:wne="http://schemas.microsoft.com/office/word/2006/wordml" xmlns:wps="http://schemas.microsoft.com/office/word/2010/wordprocessingShape" mc:Ignorable="w14 w15 w16se w16cid wp14">
+<w:document xmlns:wpc="http://schemas.microsoft.com/office/word/2010/wordprocessingCanvas" xmlns:mc="http://schemas.openxmlformats.org/markup-compatibility/2006" xmlns:o="urn:schemas-microsoft-com:office:office" xmlns:r="http://schemas.openxmlformats.org/officeDocument/2006/relationships" xmlns:m="http://schemas.openxmlformats.org/officeDocument/2006/math" xmlns:v="urn:schemas-microsoft-com:vml" xmlns:wp14="http://schemas.microsoft.com/office/word/2010/wordprocessingDrawing" xmlns:wp="http://schemas.openxmlformats.org/drawingml/2006/wordprocessingDrawing" xmlns:w10="urn:schemas-microsoft-com:office:word" xmlns:w="http://schemas.openxmlformats.org/wordprocessingml/2006/main" xmlns:w14="http://schemas.microsoft.com/office/word/2010/wordml" xmlns:w15="http://schemas.microsoft.com/office/word/2012/wordml" xmlns:wpg="http://schemas.microsoft.com/office/word/2010/wordprocessingGroup" xmlns:wpi="http://schemas.microsoft.com/office/word/2010/wordprocessingInk" xmlns:wne="http://schemas.microsoft.com/office/word/2006/wordml" xmlns:wps="http://schemas.microsoft.com/office/word/2010/wordprocessingShape" mc:Ignorable="w14 w15 wp14">
   <w:body>
     <w:p>
       <w:pPr>
@@ -103,6 +103,7 @@
       <w:r>
         <w:rPr>
           <w:noProof/>
+          <w:lang w:eastAsia="en-GB"/>
         </w:rPr>
         <w:drawing>
           <wp:inline distT="0" distB="0" distL="0" distR="0" wp14:anchorId="722BC4C8" wp14:editId="597FE2FC">
@@ -184,6 +185,7 @@
       <w:r>
         <w:rPr>
           <w:noProof/>
+          <w:lang w:eastAsia="en-GB"/>
         </w:rPr>
         <w:lastRenderedPageBreak/>
         <w:drawing>
@@ -243,6 +245,7 @@
       <w:r>
         <w:rPr>
           <w:noProof/>
+          <w:lang w:eastAsia="en-GB"/>
         </w:rPr>
         <w:drawing>
           <wp:inline distT="0" distB="0" distL="0" distR="0" wp14:anchorId="5A3739DD" wp14:editId="6FEF4AA9">
@@ -315,11 +318,10 @@
         <w:lastRenderedPageBreak/>
         <w:t>s</w:t>
       </w:r>
-      <w:bookmarkStart w:id="0" w:name="_GoBack"/>
-      <w:bookmarkEnd w:id="0"/>
       <w:r>
         <w:rPr>
           <w:noProof/>
+          <w:lang w:eastAsia="en-GB"/>
         </w:rPr>
         <w:drawing>
           <wp:inline distT="0" distB="0" distL="0" distR="0" wp14:anchorId="4BC2C7B1" wp14:editId="6C35C183">
@@ -383,6 +385,7 @@
       <w:r>
         <w:rPr>
           <w:noProof/>
+          <w:lang w:eastAsia="en-GB"/>
         </w:rPr>
         <w:drawing>
           <wp:inline distT="0" distB="0" distL="0" distR="0" wp14:anchorId="45CA2C2A" wp14:editId="672E55D3">
@@ -441,6 +444,7 @@
       <w:r>
         <w:rPr>
           <w:noProof/>
+          <w:lang w:eastAsia="en-GB"/>
         </w:rPr>
         <w:lastRenderedPageBreak/>
         <w:drawing>
@@ -643,8 +647,324 @@
         <w:t>Chief Title</w:t>
       </w:r>
     </w:p>
+    <w:p>
+      <w:r>
+        <w:lastRenderedPageBreak/>
+        <w:t>Line sensing:</w:t>
+      </w:r>
+    </w:p>
+    <w:p>
+      <w:r>
+        <w:t xml:space="preserve">First idea for tape sensor circuit: </w:t>
+      </w:r>
+    </w:p>
+    <w:p>
+      <w:r>
+        <w:rPr>
+          <w:noProof/>
+          <w:lang w:eastAsia="en-GB"/>
+        </w:rPr>
+        <w:drawing>
+          <wp:inline distT="0" distB="0" distL="0" distR="0" wp14:anchorId="2BB07E62" wp14:editId="51C5E961">
+            <wp:extent cx="4533900" cy="3808054"/>
+            <wp:effectExtent l="0" t="0" r="0" b="2540"/>
+            <wp:docPr id="6" name="Picture 6"/>
+            <wp:cNvGraphicFramePr>
+              <a:graphicFrameLocks xmlns:a="http://schemas.openxmlformats.org/drawingml/2006/main" noChangeAspect="1"/>
+            </wp:cNvGraphicFramePr>
+            <a:graphic xmlns:a="http://schemas.openxmlformats.org/drawingml/2006/main">
+              <a:graphicData uri="http://schemas.openxmlformats.org/drawingml/2006/picture">
+                <pic:pic xmlns:pic="http://schemas.openxmlformats.org/drawingml/2006/picture">
+                  <pic:nvPicPr>
+                    <pic:cNvPr id="1" name=""/>
+                    <pic:cNvPicPr/>
+                  </pic:nvPicPr>
+                  <pic:blipFill>
+                    <a:blip r:embed="rId13"/>
+                    <a:stretch>
+                      <a:fillRect/>
+                    </a:stretch>
+                  </pic:blipFill>
+                  <pic:spPr>
+                    <a:xfrm>
+                      <a:off x="0" y="0"/>
+                      <a:ext cx="4535131" cy="3809088"/>
+                    </a:xfrm>
+                    <a:prstGeom prst="rect">
+                      <a:avLst/>
+                    </a:prstGeom>
+                  </pic:spPr>
+                </pic:pic>
+              </a:graphicData>
+            </a:graphic>
+          </wp:inline>
+        </w:drawing>
+      </w:r>
+    </w:p>
+    <w:p>
+      <w:r>
+        <w:t>Didn’t yield big enough difference so went for:</w:t>
+      </w:r>
+    </w:p>
+    <w:p/>
+    <w:p>
+      <w:r>
+        <w:rPr>
+          <w:noProof/>
+          <w:lang w:eastAsia="en-GB"/>
+        </w:rPr>
+        <w:drawing>
+          <wp:inline distT="0" distB="0" distL="0" distR="0" wp14:anchorId="4600A001" wp14:editId="1690569F">
+            <wp:extent cx="3333750" cy="2669438"/>
+            <wp:effectExtent l="0" t="0" r="0" b="0"/>
+            <wp:docPr id="8" name="Picture 8"/>
+            <wp:cNvGraphicFramePr>
+              <a:graphicFrameLocks xmlns:a="http://schemas.openxmlformats.org/drawingml/2006/main" noChangeAspect="1"/>
+            </wp:cNvGraphicFramePr>
+            <a:graphic xmlns:a="http://schemas.openxmlformats.org/drawingml/2006/main">
+              <a:graphicData uri="http://schemas.openxmlformats.org/drawingml/2006/picture">
+                <pic:pic xmlns:pic="http://schemas.openxmlformats.org/drawingml/2006/picture">
+                  <pic:nvPicPr>
+                    <pic:cNvPr id="1" name=""/>
+                    <pic:cNvPicPr/>
+                  </pic:nvPicPr>
+                  <pic:blipFill>
+                    <a:blip r:embed="rId14"/>
+                    <a:stretch>
+                      <a:fillRect/>
+                    </a:stretch>
+                  </pic:blipFill>
+                  <pic:spPr>
+                    <a:xfrm>
+                      <a:off x="0" y="0"/>
+                      <a:ext cx="3341589" cy="2675715"/>
+                    </a:xfrm>
+                    <a:prstGeom prst="rect">
+                      <a:avLst/>
+                    </a:prstGeom>
+                  </pic:spPr>
+                </pic:pic>
+              </a:graphicData>
+            </a:graphic>
+          </wp:inline>
+        </w:drawing>
+      </w:r>
+    </w:p>
+    <w:p>
+      <w:r>
+        <w:t xml:space="preserve">The test code </w:t>
+      </w:r>
+      <w:proofErr w:type="gramStart"/>
+      <w:r>
+        <w:t>is :</w:t>
+      </w:r>
+      <w:proofErr w:type="gramEnd"/>
+    </w:p>
+    <w:p/>
+    <w:p>
+      <w:proofErr w:type="spellStart"/>
+      <w:r>
+        <w:t>IntervalTimer</w:t>
+      </w:r>
+      <w:proofErr w:type="spellEnd"/>
+      <w:r>
+        <w:t xml:space="preserve"> </w:t>
+      </w:r>
+      <w:proofErr w:type="spellStart"/>
+      <w:r>
+        <w:t>printTimer</w:t>
+      </w:r>
+      <w:proofErr w:type="spellEnd"/>
+      <w:r>
+        <w:t>;</w:t>
+      </w:r>
+    </w:p>
+    <w:p>
+      <w:proofErr w:type="spellStart"/>
+      <w:proofErr w:type="gramStart"/>
+      <w:r>
+        <w:lastRenderedPageBreak/>
+        <w:t>int</w:t>
+      </w:r>
+      <w:proofErr w:type="spellEnd"/>
+      <w:proofErr w:type="gramEnd"/>
+      <w:r>
+        <w:t xml:space="preserve"> </w:t>
+      </w:r>
+      <w:proofErr w:type="spellStart"/>
+      <w:r>
+        <w:t>line_swiper</w:t>
+      </w:r>
+      <w:proofErr w:type="spellEnd"/>
+      <w:r>
+        <w:t xml:space="preserve"> =0;</w:t>
+      </w:r>
+    </w:p>
+    <w:p/>
+    <w:p>
+      <w:proofErr w:type="gramStart"/>
+      <w:r>
+        <w:t>void</w:t>
+      </w:r>
+      <w:proofErr w:type="gramEnd"/>
+      <w:r>
+        <w:t xml:space="preserve"> setup() {</w:t>
+      </w:r>
+    </w:p>
+    <w:p>
+      <w:r>
+        <w:t xml:space="preserve">  </w:t>
+      </w:r>
+      <w:proofErr w:type="spellStart"/>
+      <w:proofErr w:type="gramStart"/>
+      <w:r>
+        <w:t>Serial.begin</w:t>
+      </w:r>
+      <w:proofErr w:type="spellEnd"/>
+      <w:r>
+        <w:t>(</w:t>
+      </w:r>
+      <w:proofErr w:type="gramEnd"/>
+      <w:r>
+        <w:t>9600);</w:t>
+      </w:r>
+    </w:p>
+    <w:p>
+      <w:r>
+        <w:t xml:space="preserve">  </w:t>
+      </w:r>
+      <w:proofErr w:type="spellStart"/>
+      <w:proofErr w:type="gramStart"/>
+      <w:r>
+        <w:t>printTimer.begin</w:t>
+      </w:r>
+      <w:proofErr w:type="spellEnd"/>
+      <w:r>
+        <w:t>(</w:t>
+      </w:r>
+      <w:proofErr w:type="spellStart"/>
+      <w:proofErr w:type="gramEnd"/>
+      <w:r>
+        <w:t>LinePrint</w:t>
+      </w:r>
+      <w:proofErr w:type="spellEnd"/>
+      <w:r>
+        <w:t>, 500000);</w:t>
+      </w:r>
+    </w:p>
+    <w:p>
+      <w:r>
+        <w:t>}</w:t>
+      </w:r>
+    </w:p>
+    <w:p/>
+    <w:p>
+      <w:proofErr w:type="gramStart"/>
+      <w:r>
+        <w:t>void</w:t>
+      </w:r>
+      <w:proofErr w:type="gramEnd"/>
+      <w:r>
+        <w:t xml:space="preserve"> loop() {</w:t>
+      </w:r>
+    </w:p>
+    <w:p>
+      <w:r>
+        <w:t xml:space="preserve">  </w:t>
+      </w:r>
+      <w:proofErr w:type="spellStart"/>
+      <w:r>
+        <w:t>line_swiper</w:t>
+      </w:r>
+      <w:proofErr w:type="spellEnd"/>
+      <w:r>
+        <w:t xml:space="preserve"> = </w:t>
+      </w:r>
+      <w:proofErr w:type="spellStart"/>
+      <w:proofErr w:type="gramStart"/>
+      <w:r>
+        <w:t>analogRead</w:t>
+      </w:r>
+      <w:proofErr w:type="spellEnd"/>
+      <w:r>
+        <w:t>(</w:t>
+      </w:r>
+      <w:proofErr w:type="gramEnd"/>
+      <w:r>
+        <w:t>A0);</w:t>
+      </w:r>
+    </w:p>
+    <w:p>
+      <w:r>
+        <w:t>}</w:t>
+      </w:r>
+    </w:p>
+    <w:p/>
+    <w:p>
+      <w:proofErr w:type="gramStart"/>
+      <w:r>
+        <w:t>void</w:t>
+      </w:r>
+      <w:proofErr w:type="gramEnd"/>
+      <w:r>
+        <w:t xml:space="preserve"> </w:t>
+      </w:r>
+      <w:proofErr w:type="spellStart"/>
+      <w:r>
+        <w:t>LinePrint</w:t>
+      </w:r>
+      <w:proofErr w:type="spellEnd"/>
+      <w:r>
+        <w:t>(void){</w:t>
+      </w:r>
+    </w:p>
+    <w:p>
+      <w:r>
+        <w:t xml:space="preserve">  </w:t>
+      </w:r>
+      <w:proofErr w:type="spellStart"/>
+      <w:proofErr w:type="gramStart"/>
+      <w:r>
+        <w:t>Serial.println</w:t>
+      </w:r>
+      <w:proofErr w:type="spellEnd"/>
+      <w:r>
+        <w:t>(</w:t>
+      </w:r>
+      <w:proofErr w:type="spellStart"/>
+      <w:proofErr w:type="gramEnd"/>
+      <w:r>
+        <w:t>line_swiper</w:t>
+      </w:r>
+      <w:proofErr w:type="spellEnd"/>
+      <w:r>
+        <w:t>);</w:t>
+      </w:r>
+    </w:p>
+    <w:p>
+      <w:r>
+        <w:t xml:space="preserve">  </w:t>
+      </w:r>
+      <w:proofErr w:type="gramStart"/>
+      <w:r>
+        <w:t>return</w:t>
+      </w:r>
+      <w:proofErr w:type="gramEnd"/>
+      <w:r>
+        <w:t>;</w:t>
+      </w:r>
+    </w:p>
+    <w:p>
+      <w:r>
+        <w:t>}</w:t>
+      </w:r>
+    </w:p>
     <w:p/>
     <w:p/>
+    <w:p>
+      <w:bookmarkStart w:id="0" w:name="_GoBack"/>
+      <w:bookmarkEnd w:id="0"/>
+    </w:p>
     <w:sectPr>
       <w:pgSz w:w="11906" w:h="16838"/>
       <w:pgMar w:top="1440" w:right="1440" w:bottom="1440" w:left="1440" w:header="708" w:footer="708" w:gutter="0"/>
@@ -656,7 +976,7 @@
 </file>
 
 <file path=word/numbering.xml><?xml version="1.0" encoding="utf-8"?>
-<w:numbering xmlns:wpc="http://schemas.microsoft.com/office/word/2010/wordprocessingCanvas" xmlns:cx="http://schemas.microsoft.com/office/drawing/2014/chartex" xmlns:cx1="http://schemas.microsoft.com/office/drawing/2015/9/8/chartex" xmlns:cx2="http://schemas.microsoft.com/office/drawing/2015/10/21/chartex" xmlns:cx3="http://schemas.microsoft.com/office/drawing/2016/5/9/chartex" xmlns:cx4="http://schemas.microsoft.com/office/drawing/2016/5/10/chartex" xmlns:cx5="http://schemas.microsoft.com/office/drawing/2016/5/11/chartex" xmlns:cx6="http://schemas.microsoft.com/office/drawing/2016/5/12/chartex" xmlns:cx7="http://schemas.microsoft.com/office/drawing/2016/5/13/chartex" xmlns:cx8="http://schemas.microsoft.com/office/drawing/2016/5/14/chartex" xmlns:mc="http://schemas.openxmlformats.org/markup-compatibility/2006" xmlns:aink="http://schemas.microsoft.com/office/drawing/2016/ink" xmlns:am3d="http://schemas.microsoft.com/office/drawing/2017/model3d" xmlns:o="urn:schemas-microsoft-com:office:office" xmlns:r="http://schemas.openxmlformats.org/officeDocument/2006/relationships" xmlns:m="http://schemas.openxmlformats.org/officeDocument/2006/math" xmlns:v="urn:schemas-microsoft-com:vml" xmlns:wp14="http://schemas.microsoft.com/office/word/2010/wordprocessingDrawing" xmlns:wp="http://schemas.openxmlformats.org/drawingml/2006/wordprocessingDrawing" xmlns:w10="urn:schemas-microsoft-com:office:word" xmlns:w="http://schemas.openxmlformats.org/wordprocessingml/2006/main" xmlns:w14="http://schemas.microsoft.com/office/word/2010/wordml" xmlns:w15="http://schemas.microsoft.com/office/word/2012/wordml" xmlns:w16cid="http://schemas.microsoft.com/office/word/2016/wordml/cid" xmlns:w16se="http://schemas.microsoft.com/office/word/2015/wordml/symex" xmlns:wpg="http://schemas.microsoft.com/office/word/2010/wordprocessingGroup" xmlns:wpi="http://schemas.microsoft.com/office/word/2010/wordprocessingInk" xmlns:wne="http://schemas.microsoft.com/office/word/2006/wordml" xmlns:wps="http://schemas.microsoft.com/office/word/2010/wordprocessingShape" mc:Ignorable="w14 w15 w16se w16cid wp14">
+<w:numbering xmlns:wpc="http://schemas.microsoft.com/office/word/2010/wordprocessingCanvas" xmlns:mc="http://schemas.openxmlformats.org/markup-compatibility/2006" xmlns:o="urn:schemas-microsoft-com:office:office" xmlns:r="http://schemas.openxmlformats.org/officeDocument/2006/relationships" xmlns:m="http://schemas.openxmlformats.org/officeDocument/2006/math" xmlns:v="urn:schemas-microsoft-com:vml" xmlns:wp14="http://schemas.microsoft.com/office/word/2010/wordprocessingDrawing" xmlns:wp="http://schemas.openxmlformats.org/drawingml/2006/wordprocessingDrawing" xmlns:w10="urn:schemas-microsoft-com:office:word" xmlns:w="http://schemas.openxmlformats.org/wordprocessingml/2006/main" xmlns:w14="http://schemas.microsoft.com/office/word/2010/wordml" xmlns:w15="http://schemas.microsoft.com/office/word/2012/wordml" xmlns:wpg="http://schemas.microsoft.com/office/word/2010/wordprocessingGroup" xmlns:wpi="http://schemas.microsoft.com/office/word/2010/wordprocessingInk" xmlns:wne="http://schemas.microsoft.com/office/word/2006/wordml" xmlns:wps="http://schemas.microsoft.com/office/word/2010/wordprocessingShape" mc:Ignorable="w14 w15 wp14">
   <w:abstractNum w:abstractNumId="0" w15:restartNumberingAfterBreak="0">
     <w:nsid w:val="139E3BDF"/>
     <w:multiLevelType w:val="hybridMultilevel"/>
@@ -891,7 +1211,7 @@
 </file>
 
 <file path=word/styles.xml><?xml version="1.0" encoding="utf-8"?>
-<w:styles xmlns:mc="http://schemas.openxmlformats.org/markup-compatibility/2006" xmlns:r="http://schemas.openxmlformats.org/officeDocument/2006/relationships" xmlns:w="http://schemas.openxmlformats.org/wordprocessingml/2006/main" xmlns:w14="http://schemas.microsoft.com/office/word/2010/wordml" xmlns:w15="http://schemas.microsoft.com/office/word/2012/wordml" xmlns:w16cid="http://schemas.microsoft.com/office/word/2016/wordml/cid" xmlns:w16se="http://schemas.microsoft.com/office/word/2015/wordml/symex" mc:Ignorable="w14 w15 w16se w16cid">
+<w:styles xmlns:mc="http://schemas.openxmlformats.org/markup-compatibility/2006" xmlns:r="http://schemas.openxmlformats.org/officeDocument/2006/relationships" xmlns:w="http://schemas.openxmlformats.org/wordprocessingml/2006/main" xmlns:w14="http://schemas.microsoft.com/office/word/2010/wordml" xmlns:w15="http://schemas.microsoft.com/office/word/2012/wordml" mc:Ignorable="w14 w15">
   <w:docDefaults>
     <w:rPrDefault>
       <w:rPr>
@@ -907,7 +1227,7 @@
       </w:pPr>
     </w:pPrDefault>
   </w:docDefaults>
-  <w:latentStyles w:defLockedState="0" w:defUIPriority="99" w:defSemiHidden="0" w:defUnhideWhenUsed="0" w:defQFormat="0" w:count="375">
+  <w:latentStyles w:defLockedState="0" w:defUIPriority="99" w:defSemiHidden="0" w:defUnhideWhenUsed="0" w:defQFormat="0" w:count="371">
     <w:lsdException w:name="Normal" w:uiPriority="0" w:qFormat="1"/>
     <w:lsdException w:name="heading 1" w:uiPriority="9" w:qFormat="1"/>
     <w:lsdException w:name="heading 2" w:semiHidden="1" w:uiPriority="9" w:unhideWhenUsed="1" w:qFormat="1"/>
@@ -1013,6 +1333,7 @@
     <w:lsdException w:name="HTML Sample" w:semiHidden="1" w:unhideWhenUsed="1"/>
     <w:lsdException w:name="HTML Typewriter" w:semiHidden="1" w:unhideWhenUsed="1"/>
     <w:lsdException w:name="HTML Variable" w:semiHidden="1" w:unhideWhenUsed="1"/>
+    <w:lsdException w:name="Normal Table" w:semiHidden="1" w:unhideWhenUsed="1"/>
     <w:lsdException w:name="annotation subject" w:semiHidden="1" w:unhideWhenUsed="1"/>
     <w:lsdException w:name="No List" w:semiHidden="1" w:unhideWhenUsed="1"/>
     <w:lsdException w:name="Outline List 1" w:semiHidden="1" w:unhideWhenUsed="1"/>
@@ -1056,8 +1377,10 @@
     <w:lsdException w:name="Table Elegant" w:semiHidden="1" w:unhideWhenUsed="1"/>
     <w:lsdException w:name="Table Professional" w:semiHidden="1" w:unhideWhenUsed="1"/>
     <w:lsdException w:name="Table Subtle 1" w:semiHidden="1" w:unhideWhenUsed="1"/>
+    <w:lsdException w:name="Table Subtle 2" w:semiHidden="1" w:unhideWhenUsed="1"/>
     <w:lsdException w:name="Table Web 1" w:semiHidden="1" w:unhideWhenUsed="1"/>
     <w:lsdException w:name="Table Web 2" w:semiHidden="1" w:unhideWhenUsed="1"/>
+    <w:lsdException w:name="Table Web 3" w:semiHidden="1" w:unhideWhenUsed="1"/>
     <w:lsdException w:name="Balloon Text" w:semiHidden="1" w:unhideWhenUsed="1"/>
     <w:lsdException w:name="Table Grid" w:uiPriority="39"/>
     <w:lsdException w:name="Table Theme" w:semiHidden="1" w:unhideWhenUsed="1"/>
@@ -1276,10 +1599,6 @@
     <w:lsdException w:name="List Table 5 Dark Accent 6" w:uiPriority="50"/>
     <w:lsdException w:name="List Table 6 Colorful Accent 6" w:uiPriority="51"/>
     <w:lsdException w:name="List Table 7 Colorful Accent 6" w:uiPriority="52"/>
-    <w:lsdException w:name="Mention" w:semiHidden="1" w:unhideWhenUsed="1"/>
-    <w:lsdException w:name="Smart Hyperlink" w:semiHidden="1" w:unhideWhenUsed="1"/>
-    <w:lsdException w:name="Hashtag" w:semiHidden="1" w:unhideWhenUsed="1"/>
-    <w:lsdException w:name="Unresolved Mention" w:semiHidden="1" w:unhideWhenUsed="1"/>
   </w:latentStyles>
   <w:style w:type="paragraph" w:default="1" w:styleId="Normal">
     <w:name w:val="Normal"/>

</xml_diff>